<commit_message>
Updated files created in RStudio
</commit_message>
<xml_diff>
--- a/module2_rmd1.docx
+++ b/module2_rmd1.docx
@@ -889,6 +889,361 @@
         <w:t xml:space="preserve">parameter was added to the code chunk to prevent printing of the R code that generated the plot.</w:t>
       </w:r>
     </w:p>
+    <w:p>
+      <w:pPr>
+        <w:pStyle w:val="BodyText"/>
+      </w:pPr>
+      <w:r>
+        <w:drawing>
+          <wp:inline>
+            <wp:extent cx="4620126" cy="4620126"/>
+            <wp:effectExtent b="0" l="0" r="0" t="0"/>
+            <wp:docPr descr="" title="" id="1" name="Picture"/>
+            <a:graphic>
+              <a:graphicData uri="http://schemas.openxmlformats.org/drawingml/2006/picture">
+                <pic:pic>
+                  <pic:nvPicPr>
+                    <pic:cNvPr descr="module2_rmd1_files/figure-docx/pressure2-1.png" id="0" name="Picture"/>
+                    <pic:cNvPicPr>
+                      <a:picLocks noChangeArrowheads="1" noChangeAspect="1"/>
+                    </pic:cNvPicPr>
+                  </pic:nvPicPr>
+                  <pic:blipFill>
+                    <a:blip r:embed="rId28"/>
+                    <a:stretch>
+                      <a:fillRect/>
+                    </a:stretch>
+                  </pic:blipFill>
+                  <pic:spPr bwMode="auto">
+                    <a:xfrm>
+                      <a:off x="0" y="0"/>
+                      <a:ext cx="4620126" cy="4620126"/>
+                    </a:xfrm>
+                    <a:prstGeom prst="rect">
+                      <a:avLst/>
+                    </a:prstGeom>
+                    <a:noFill/>
+                    <a:ln w="9525">
+                      <a:noFill/>
+                      <a:headEnd/>
+                      <a:tailEnd/>
+                    </a:ln>
+                  </pic:spPr>
+                </pic:pic>
+              </a:graphicData>
+            </a:graphic>
+          </wp:inline>
+        </w:drawing>
+      </w:r>
+    </w:p>
+    <w:p>
+      <w:pPr>
+        <w:pStyle w:val="Heading2"/>
+      </w:pPr>
+      <w:bookmarkStart w:id="29" w:name="insert-tables"/>
+      <w:bookmarkEnd w:id="29"/>
+      <w:r>
+        <w:t xml:space="preserve">Insert tables</w:t>
+      </w:r>
+    </w:p>
+    <w:p>
+      <w:pPr>
+        <w:pStyle w:val="SourceCode"/>
+      </w:pPr>
+      <w:r>
+        <w:rPr>
+          <w:rStyle w:val="NormalTok"/>
+        </w:rPr>
+        <w:t xml:space="preserve">knitr</w:t>
+      </w:r>
+      <w:r>
+        <w:rPr>
+          <w:rStyle w:val="OperatorTok"/>
+        </w:rPr>
+        <w:t xml:space="preserve">::</w:t>
+      </w:r>
+      <w:r>
+        <w:rPr>
+          <w:rStyle w:val="KeywordTok"/>
+        </w:rPr>
+        <w:t xml:space="preserve">kable</w:t>
+      </w:r>
+      <w:r>
+        <w:rPr>
+          <w:rStyle w:val="NormalTok"/>
+        </w:rPr>
+        <w:t xml:space="preserve">(</w:t>
+      </w:r>
+      <w:r>
+        <w:rPr>
+          <w:rStyle w:val="KeywordTok"/>
+        </w:rPr>
+        <w:t xml:space="preserve">head</w:t>
+      </w:r>
+      <w:r>
+        <w:rPr>
+          <w:rStyle w:val="NormalTok"/>
+        </w:rPr>
+        <w:t xml:space="preserve">(cars),</w:t>
+      </w:r>
+      <w:r>
+        <w:br w:type="textWrapping"/>
+      </w:r>
+      <w:r>
+        <w:rPr>
+          <w:rStyle w:val="NormalTok"/>
+        </w:rPr>
+        <w:t xml:space="preserve">             </w:t>
+      </w:r>
+      <w:r>
+        <w:rPr>
+          <w:rStyle w:val="DataTypeTok"/>
+        </w:rPr>
+        <w:t xml:space="preserve">caption =</w:t>
+      </w:r>
+      <w:r>
+        <w:rPr>
+          <w:rStyle w:val="NormalTok"/>
+        </w:rPr>
+        <w:t xml:space="preserve"> </w:t>
+      </w:r>
+      <w:r>
+        <w:rPr>
+          <w:rStyle w:val="StringTok"/>
+        </w:rPr>
+        <w:t xml:space="preserve">"Top 6 rows of Cars Dataset"</w:t>
+      </w:r>
+      <w:r>
+        <w:rPr>
+          <w:rStyle w:val="NormalTok"/>
+        </w:rPr>
+        <w:t xml:space="preserve">, </w:t>
+      </w:r>
+      <w:r>
+        <w:rPr>
+          <w:rStyle w:val="DataTypeTok"/>
+        </w:rPr>
+        <w:t xml:space="preserve">echo =</w:t>
+      </w:r>
+      <w:r>
+        <w:rPr>
+          <w:rStyle w:val="NormalTok"/>
+        </w:rPr>
+        <w:t xml:space="preserve"> </w:t>
+      </w:r>
+      <w:r>
+        <w:rPr>
+          <w:rStyle w:val="OtherTok"/>
+        </w:rPr>
+        <w:t xml:space="preserve">FALSE</w:t>
+      </w:r>
+      <w:r>
+        <w:rPr>
+          <w:rStyle w:val="NormalTok"/>
+        </w:rPr>
+        <w:t xml:space="preserve">)</w:t>
+      </w:r>
+    </w:p>
+    <w:p>
+      <w:pPr>
+        <w:pStyle w:val="TableCaption"/>
+      </w:pPr>
+      <w:r>
+        <w:t xml:space="preserve">Top 6 rows of Cars Dataset</w:t>
+      </w:r>
+    </w:p>
+    <w:tbl>
+      <w:tblPr>
+        <w:tblStyle w:val="TableNormal"/>
+        <w:tblW w:type="pct" w:w="0.0"/>
+        <w:tblLook w:firstRow="1"/>
+        <w:tblCaption w:val="Top 6 rows of Cars Dataset"/>
+      </w:tblPr>
+      <w:tblGrid/>
+      <w:tr>
+        <w:trPr>
+          <w:cnfStyle w:firstRow="1"/>
+        </w:trPr>
+        <w:tc>
+          <w:tcPr>
+            <w:tcBorders>
+              <w:bottom w:val="single"/>
+            </w:tcBorders>
+            <w:vAlign w:val="bottom"/>
+          </w:tcPr>
+          <w:p>
+            <w:pPr>
+              <w:pStyle w:val="Compact"/>
+              <w:jc w:val="right"/>
+            </w:pPr>
+            <w:r>
+              <w:t xml:space="preserve">speed</w:t>
+            </w:r>
+          </w:p>
+        </w:tc>
+        <w:tc>
+          <w:tcPr>
+            <w:tcBorders>
+              <w:bottom w:val="single"/>
+            </w:tcBorders>
+            <w:vAlign w:val="bottom"/>
+          </w:tcPr>
+          <w:p>
+            <w:pPr>
+              <w:pStyle w:val="Compact"/>
+              <w:jc w:val="right"/>
+            </w:pPr>
+            <w:r>
+              <w:t xml:space="preserve">dist</w:t>
+            </w:r>
+          </w:p>
+        </w:tc>
+      </w:tr>
+      <w:tr>
+        <w:tc>
+          <w:p>
+            <w:pPr>
+              <w:pStyle w:val="Compact"/>
+              <w:jc w:val="right"/>
+            </w:pPr>
+            <w:r>
+              <w:t xml:space="preserve">4</w:t>
+            </w:r>
+          </w:p>
+        </w:tc>
+        <w:tc>
+          <w:p>
+            <w:pPr>
+              <w:pStyle w:val="Compact"/>
+              <w:jc w:val="right"/>
+            </w:pPr>
+            <w:r>
+              <w:t xml:space="preserve">2</w:t>
+            </w:r>
+          </w:p>
+        </w:tc>
+      </w:tr>
+      <w:tr>
+        <w:tc>
+          <w:p>
+            <w:pPr>
+              <w:pStyle w:val="Compact"/>
+              <w:jc w:val="right"/>
+            </w:pPr>
+            <w:r>
+              <w:t xml:space="preserve">4</w:t>
+            </w:r>
+          </w:p>
+        </w:tc>
+        <w:tc>
+          <w:p>
+            <w:pPr>
+              <w:pStyle w:val="Compact"/>
+              <w:jc w:val="right"/>
+            </w:pPr>
+            <w:r>
+              <w:t xml:space="preserve">10</w:t>
+            </w:r>
+          </w:p>
+        </w:tc>
+      </w:tr>
+      <w:tr>
+        <w:tc>
+          <w:p>
+            <w:pPr>
+              <w:pStyle w:val="Compact"/>
+              <w:jc w:val="right"/>
+            </w:pPr>
+            <w:r>
+              <w:t xml:space="preserve">7</w:t>
+            </w:r>
+          </w:p>
+        </w:tc>
+        <w:tc>
+          <w:p>
+            <w:pPr>
+              <w:pStyle w:val="Compact"/>
+              <w:jc w:val="right"/>
+            </w:pPr>
+            <w:r>
+              <w:t xml:space="preserve">4</w:t>
+            </w:r>
+          </w:p>
+        </w:tc>
+      </w:tr>
+      <w:tr>
+        <w:tc>
+          <w:p>
+            <w:pPr>
+              <w:pStyle w:val="Compact"/>
+              <w:jc w:val="right"/>
+            </w:pPr>
+            <w:r>
+              <w:t xml:space="preserve">7</w:t>
+            </w:r>
+          </w:p>
+        </w:tc>
+        <w:tc>
+          <w:p>
+            <w:pPr>
+              <w:pStyle w:val="Compact"/>
+              <w:jc w:val="right"/>
+            </w:pPr>
+            <w:r>
+              <w:t xml:space="preserve">22</w:t>
+            </w:r>
+          </w:p>
+        </w:tc>
+      </w:tr>
+      <w:tr>
+        <w:tc>
+          <w:p>
+            <w:pPr>
+              <w:pStyle w:val="Compact"/>
+              <w:jc w:val="right"/>
+            </w:pPr>
+            <w:r>
+              <w:t xml:space="preserve">8</w:t>
+            </w:r>
+          </w:p>
+        </w:tc>
+        <w:tc>
+          <w:p>
+            <w:pPr>
+              <w:pStyle w:val="Compact"/>
+              <w:jc w:val="right"/>
+            </w:pPr>
+            <w:r>
+              <w:t xml:space="preserve">16</w:t>
+            </w:r>
+          </w:p>
+        </w:tc>
+      </w:tr>
+      <w:tr>
+        <w:tc>
+          <w:p>
+            <w:pPr>
+              <w:pStyle w:val="Compact"/>
+              <w:jc w:val="right"/>
+            </w:pPr>
+            <w:r>
+              <w:t xml:space="preserve">9</w:t>
+            </w:r>
+          </w:p>
+        </w:tc>
+        <w:tc>
+          <w:p>
+            <w:pPr>
+              <w:pStyle w:val="Compact"/>
+              <w:jc w:val="right"/>
+            </w:pPr>
+            <w:r>
+              <w:t xml:space="preserve">10</w:t>
+            </w:r>
+          </w:p>
+        </w:tc>
+      </w:tr>
+    </w:tbl>
     <w:sectPr/>
   </w:body>
 </w:document>
@@ -997,7 +1352,7 @@
     </w:lvl>
   </w:abstractNum>
   <w:abstractNum w:abstractNumId="990">
-    <w:nsid w:val="b0a44711"/>
+    <w:nsid w:val="4aa256ba"/>
     <w:multiLevelType w:val="multilevel"/>
     <w:lvl w:ilvl="0">
       <w:numFmt w:val="bullet"/>
@@ -1078,7 +1433,7 @@
     </w:lvl>
   </w:abstractNum>
   <w:abstractNum w:abstractNumId="991">
-    <w:nsid w:val="3ded6b6d"/>
+    <w:nsid w:val="a35e7dbd"/>
     <w:multiLevelType w:val="multilevel"/>
     <w:lvl w:ilvl="0">
       <w:numFmt w:val="bullet"/>
@@ -1159,7 +1514,7 @@
     </w:lvl>
   </w:abstractNum>
   <w:abstractNum w:abstractNumId="99411">
-    <w:nsid w:val="857a7b12"/>
+    <w:nsid w:val="d64031a3"/>
     <w:multiLevelType w:val="multilevel"/>
     <w:lvl w:ilvl="0">
       <w:start w:val="1"/>
@@ -1247,7 +1602,7 @@
     </w:lvl>
   </w:abstractNum>
   <w:abstractNum w:abstractNumId="99711">
-    <w:nsid w:val="28420d29"/>
+    <w:nsid w:val="dfc538da"/>
     <w:multiLevelType w:val="multilevel"/>
     <w:lvl w:ilvl="0">
       <w:start w:val="1"/>
@@ -1335,7 +1690,7 @@
     </w:lvl>
   </w:abstractNum>
   <w:abstractNum w:abstractNumId="99511">
-    <w:nsid w:val="42e204f4"/>
+    <w:nsid w:val="5d6de48b"/>
     <w:multiLevelType w:val="multilevel"/>
     <w:lvl w:ilvl="0">
       <w:start w:val="1"/>

</xml_diff>